<commit_message>
minor edits to workplan
</commit_message>
<xml_diff>
--- a/doc/JSSH_overview.docx
+++ b/doc/JSSH_overview.docx
@@ -257,7 +257,7 @@
         </w:numPr>
       </w:pPr>
       <w:r>
-        <w:t xml:space="preserve">Predictive modelling of salmonid density as a function of habitat measurements and time</w:t>
+        <w:t xml:space="preserve">Linear or additive modelling of salmonid density to identify important habitat variables</w:t>
       </w:r>
     </w:p>
     <w:p>
@@ -283,7 +283,7 @@
         <w:pStyle w:val="FirstParagraph"/>
       </w:pPr>
       <w:r>
-        <w:t xml:space="preserve">Project completion and delivery of final products will occur by Fall, 2018. Monthly updates on progress will occur until completion.</w:t>
+        <w:t xml:space="preserve">Project completion and delivery of final products will occur by Fall, 2018. Updates on progress will occur as needed until completion.</w:t>
       </w:r>
     </w:p>
     <w:sectPr>

</xml_diff>